<commit_message>
Update MESD LMS Documentation - LMS-77-View-print-download-Results-Analysis.docx
</commit_message>
<xml_diff>
--- a/Documentation/MESD LMS Documentation - LMS-77-View-print-download-Results-Analysis.docx
+++ b/Documentation/MESD LMS Documentation - LMS-77-View-print-download-Results-Analysis.docx
@@ -124,27 +124,7 @@
           <w:szCs w:val="24"/>
           <w14:ligatures w14:val="none"/>
         </w:rPr>
-        <w:t xml:space="preserve">view and print results analysis </w:t>
-      </w:r>
-      <w:r>
-        <w:rPr>
-          <w:rFonts w:ascii="Times New Roman" w:hAnsi="Times New Roman"/>
-          <w:kern w:val="0"/>
-          <w:sz w:val="24"/>
-          <w:szCs w:val="24"/>
-          <w14:ligatures w14:val="none"/>
-        </w:rPr>
-        <w:t>for classes inside and outside of their department</w:t>
-      </w:r>
-      <w:r>
-        <w:rPr>
-          <w:rFonts w:ascii="Times New Roman" w:hAnsi="Times New Roman"/>
-          <w:kern w:val="0"/>
-          <w:sz w:val="24"/>
-          <w:szCs w:val="24"/>
-          <w14:ligatures w14:val="none"/>
-        </w:rPr>
-        <w:t>.  The following capabilities were added to facilitate this:</w:t>
+        <w:t>view and print results analysis for classes inside and outside of their department.  The following capabilities were added to facilitate this:</w:t>
       </w:r>
     </w:p>
     <w:p>
@@ -820,23 +800,7 @@
           <w:sz w:val="24"/>
           <w:szCs w:val="24"/>
         </w:rPr>
-        <w:t xml:space="preserve">On the course </w:t>
-      </w:r>
-      <w:r>
-        <w:rPr>
-          <w:rFonts w:ascii="Times New Roman" w:hAnsi="Times New Roman" w:cs="Times New Roman"/>
-          <w:sz w:val="24"/>
-          <w:szCs w:val="24"/>
-        </w:rPr>
-        <w:t xml:space="preserve">administration </w:t>
-      </w:r>
-      <w:r>
-        <w:rPr>
-          <w:rFonts w:ascii="Times New Roman" w:hAnsi="Times New Roman" w:cs="Times New Roman"/>
-          <w:sz w:val="24"/>
-          <w:szCs w:val="24"/>
-        </w:rPr>
-        <w:t xml:space="preserve">menu navigate to </w:t>
+        <w:t xml:space="preserve">On the course administration menu navigate to </w:t>
       </w:r>
       <w:r>
         <w:rPr>
@@ -1477,7 +1441,123 @@
         <w:t xml:space="preserve"> to get the data.</w:t>
       </w:r>
     </w:p>
-    <w:p/>
+    <w:p>
+      <w:pPr>
+        <w:rPr>
+          <w:rFonts w:ascii="Times New Roman" w:hAnsi="Times New Roman" w:cs="Times New Roman"/>
+          <w:sz w:val="24"/>
+          <w:szCs w:val="24"/>
+        </w:rPr>
+      </w:pPr>
+    </w:p>
+    <w:p>
+      <w:pPr>
+        <w:pStyle w:val="ListParagraph"/>
+        <w:numPr>
+          <w:ilvl w:val="0"/>
+          <w:numId w:val="4"/>
+        </w:numPr>
+        <w:rPr>
+          <w:rFonts w:ascii="Times New Roman" w:hAnsi="Times New Roman" w:cs="Times New Roman"/>
+          <w:sz w:val="24"/>
+          <w:szCs w:val="24"/>
+        </w:rPr>
+      </w:pPr>
+      <w:r>
+        <w:rPr>
+          <w:rFonts w:ascii="Times New Roman" w:hAnsi="Times New Roman" w:cs="Times New Roman"/>
+          <w:sz w:val="24"/>
+          <w:szCs w:val="24"/>
+        </w:rPr>
+        <w:t xml:space="preserve">Activities like quizzes can express results visually as well. To view them go to the quiz in question, from the administration menu click </w:t>
+      </w:r>
+      <w:r>
+        <w:rPr>
+          <w:rFonts w:ascii="Times New Roman" w:hAnsi="Times New Roman" w:cs="Times New Roman"/>
+          <w:b/>
+          <w:bCs/>
+          <w:sz w:val="24"/>
+          <w:szCs w:val="24"/>
+        </w:rPr>
+        <w:t>Results</w:t>
+      </w:r>
+      <w:r>
+        <w:rPr>
+          <w:rFonts w:ascii="Times New Roman" w:hAnsi="Times New Roman" w:cs="Times New Roman"/>
+          <w:sz w:val="24"/>
+          <w:szCs w:val="24"/>
+        </w:rPr>
+        <w:t>.</w:t>
+      </w:r>
+    </w:p>
+    <w:p>
+      <w:pPr>
+        <w:pStyle w:val="ListParagraph"/>
+        <w:ind w:left="360"/>
+        <w:rPr>
+          <w:rFonts w:ascii="Times New Roman" w:hAnsi="Times New Roman" w:cs="Times New Roman"/>
+          <w:sz w:val="24"/>
+          <w:szCs w:val="24"/>
+        </w:rPr>
+      </w:pPr>
+      <w:r>
+        <w:rPr>
+          <w:rFonts w:ascii="Times New Roman" w:hAnsi="Times New Roman" w:cs="Times New Roman"/>
+          <w:noProof/>
+          <w:sz w:val="24"/>
+          <w:szCs w:val="24"/>
+        </w:rPr>
+        <w:lastRenderedPageBreak/>
+        <w:drawing>
+          <wp:inline distT="0" distB="0" distL="0" distR="0" wp14:anchorId="61D5023B" wp14:editId="19157D2D">
+            <wp:extent cx="5934075" cy="3152775"/>
+            <wp:effectExtent l="0" t="0" r="9525" b="9525"/>
+            <wp:docPr id="437673495" name="Picture 1"/>
+            <wp:cNvGraphicFramePr>
+              <a:graphicFrameLocks xmlns:a="http://schemas.openxmlformats.org/drawingml/2006/main" noChangeAspect="1"/>
+            </wp:cNvGraphicFramePr>
+            <a:graphic xmlns:a="http://schemas.openxmlformats.org/drawingml/2006/main">
+              <a:graphicData uri="http://schemas.openxmlformats.org/drawingml/2006/picture">
+                <pic:pic xmlns:pic="http://schemas.openxmlformats.org/drawingml/2006/picture">
+                  <pic:nvPicPr>
+                    <pic:cNvPr id="0" name="Picture 1"/>
+                    <pic:cNvPicPr>
+                      <a:picLocks noChangeAspect="1" noChangeArrowheads="1"/>
+                    </pic:cNvPicPr>
+                  </pic:nvPicPr>
+                  <pic:blipFill>
+                    <a:blip r:embed="rId12">
+                      <a:extLst>
+                        <a:ext uri="{28A0092B-C50C-407E-A947-70E740481C1C}">
+                          <a14:useLocalDpi xmlns:a14="http://schemas.microsoft.com/office/drawing/2010/main" val="0"/>
+                        </a:ext>
+                      </a:extLst>
+                    </a:blip>
+                    <a:srcRect/>
+                    <a:stretch>
+                      <a:fillRect/>
+                    </a:stretch>
+                  </pic:blipFill>
+                  <pic:spPr bwMode="auto">
+                    <a:xfrm>
+                      <a:off x="0" y="0"/>
+                      <a:ext cx="5934075" cy="3152775"/>
+                    </a:xfrm>
+                    <a:prstGeom prst="rect">
+                      <a:avLst/>
+                    </a:prstGeom>
+                    <a:noFill/>
+                    <a:ln>
+                      <a:noFill/>
+                    </a:ln>
+                  </pic:spPr>
+                </pic:pic>
+              </a:graphicData>
+            </a:graphic>
+          </wp:inline>
+        </w:drawing>
+      </w:r>
+    </w:p>
     <w:p/>
     <w:p/>
     <w:p/>

</xml_diff>